<commit_message>
finished code video and word doc
</commit_message>
<xml_diff>
--- a/BE-Promineo-Tech/Week-07-Introduction_to_MySQL/MySQL-Week7_Coding_Assignment-4.docx
+++ b/BE-Promineo-Tech/Week-07-Introduction_to_MySQL/MySQL-Week7_Coding_Assignment-4.docx
@@ -6,6 +6,9 @@
       <w:pPr>
         <w:pStyle w:val="Heading"/>
       </w:pPr>
+      <w:r>
+        <w:t xml:space="preserve"> </w:t>
+      </w:r>
       <w:r>
         <w:t>Background</w:t>
       </w:r>
@@ -112,6 +115,20 @@
         </w:rPr>
         <w:t>URL to GitHub Repository:</w:t>
       </w:r>
+      <w:r>
+        <w:rPr>
+          <w:b/>
+          <w:bCs/>
+        </w:rPr>
+        <w:t xml:space="preserve"> </w:t>
+      </w:r>
+      <w:r>
+        <w:rPr>
+          <w:b/>
+          <w:bCs/>
+        </w:rPr>
+        <w:t>https://github.com/aacnchamilton/BackEndFolderTree/tree/main/BE-Promineo-Tech/Week-07-Introduction_to_MySQL</w:t>
+      </w:r>
     </w:p>
     <w:p>
       <w:pPr>
@@ -129,6 +146,25 @@
         </w:rPr>
         <w:t>URL to Public Link of your Video:</w:t>
       </w:r>
+      <w:r>
+        <w:rPr>
+          <w:b/>
+          <w:bCs/>
+        </w:rPr>
+        <w:t xml:space="preserve"> </w:t>
+      </w:r>
+      <w:hyperlink r:id="rId9" w:tgtFrame="_blank" w:history="1">
+        <w:r>
+          <w:rPr>
+            <w:rStyle w:val="Hyperlink"/>
+            <w:rFonts w:ascii="Roboto" w:hAnsi="Roboto"/>
+            <w:sz w:val="23"/>
+            <w:szCs w:val="23"/>
+            <w:shd w:val="clear" w:color="auto" w:fill="F9F9F9"/>
+          </w:rPr>
+          <w:t>https://youtu.be/1clp8va09nQ</w:t>
+        </w:r>
+      </w:hyperlink>
     </w:p>
     <w:p>
       <w:pPr>
@@ -177,7 +213,6 @@
           </w14:textOutline>
         </w:rPr>
       </w:pPr>
-      <w:proofErr w:type="gramStart"/>
       <w:r>
         <w:rPr>
           <w:rFonts w:ascii="Calibri" w:hAnsi="Calibri"/>
@@ -191,23 +226,7 @@
             <w14:miter w14:lim="400000"/>
           </w14:textOutline>
         </w:rPr>
-        <w:t>Instructions:</w:t>
-      </w:r>
-      <w:proofErr w:type="gramEnd"/>
-      <w:r>
-        <w:rPr>
-          <w:rFonts w:ascii="Calibri" w:hAnsi="Calibri"/>
-          <w:b/>
-          <w:bCs/>
-          <w:u w:color="000000"/>
-          <w:lang w:val="fr-FR"/>
-          <w14:textOutline w14:w="12700" w14:cap="flat" w14:cmpd="sng" w14:algn="ctr">
-            <w14:noFill/>
-            <w14:prstDash w14:val="solid"/>
-            <w14:miter w14:lim="400000"/>
-          </w14:textOutline>
-        </w:rPr>
-        <w:t xml:space="preserve"> </w:t>
+        <w:t xml:space="preserve">Instructions: </w:t>
       </w:r>
     </w:p>
     <w:p>
@@ -475,7 +494,7 @@
                     </pic:cNvPicPr>
                   </pic:nvPicPr>
                   <pic:blipFill>
-                    <a:blip r:embed="rId9"/>
+                    <a:blip r:embed="rId10"/>
                     <a:stretch>
                       <a:fillRect/>
                     </a:stretch>
@@ -599,7 +618,7 @@
                     </pic:cNvPicPr>
                   </pic:nvPicPr>
                   <pic:blipFill>
-                    <a:blip r:embed="rId9"/>
+                    <a:blip r:embed="rId10"/>
                     <a:stretch>
                       <a:fillRect/>
                     </a:stretch>
@@ -1199,7 +1218,7 @@
                     </pic:cNvPicPr>
                   </pic:nvPicPr>
                   <pic:blipFill>
-                    <a:blip r:embed="rId9"/>
+                    <a:blip r:embed="rId10"/>
                     <a:stretch>
                       <a:fillRect/>
                     </a:stretch>
@@ -1263,15 +1282,7 @@
         <w:pStyle w:val="Body"/>
       </w:pPr>
       <w:r>
-        <w:t xml:space="preserve">In this section, you will use MySQL Workbench to create the projects schema, which MySQL traditionally and unfortunately also calls a database. You will also create a user with privileges only for that schema. In other words, the user account that you will create can only access the tables in the </w:t>
-      </w:r>
-      <w:proofErr w:type="gramStart"/>
-      <w:r>
-        <w:t>projects</w:t>
-      </w:r>
-      <w:proofErr w:type="gramEnd"/>
-      <w:r>
-        <w:t xml:space="preserve"> schema and no others. This is a good practice in which a database account is only able to access the data it needs to perform its job. This step will help you accomplish that goal.</w:t>
+        <w:t>In this section, you will use MySQL Workbench to create the projects schema, which MySQL traditionally and unfortunately also calls a database. You will also create a user with privileges only for that schema. In other words, the user account that you will create can only access the tables in the projects schema and no others. This is a good practice in which a database account is only able to access the data it needs to perform its job. This step will help you accomplish that goal.</w:t>
       </w:r>
     </w:p>
     <w:p>
@@ -1323,7 +1334,7 @@
                     </pic:cNvPicPr>
                   </pic:nvPicPr>
                   <pic:blipFill>
-                    <a:blip r:embed="rId9"/>
+                    <a:blip r:embed="rId10"/>
                     <a:stretch>
                       <a:fillRect/>
                     </a:stretch>
@@ -1390,7 +1401,7 @@
                     </pic:cNvPicPr>
                   </pic:nvPicPr>
                   <pic:blipFill>
-                    <a:blip r:embed="rId10"/>
+                    <a:blip r:embed="rId11"/>
                     <a:stretch>
                       <a:fillRect/>
                     </a:stretch>
@@ -1459,7 +1470,7 @@
                     </pic:cNvPicPr>
                   </pic:nvPicPr>
                   <pic:blipFill>
-                    <a:blip r:embed="rId9"/>
+                    <a:blip r:embed="rId10"/>
                     <a:stretch>
                       <a:fillRect/>
                     </a:stretch>
@@ -1516,7 +1527,7 @@
                     </pic:cNvPicPr>
                   </pic:nvPicPr>
                   <pic:blipFill>
-                    <a:blip r:embed="rId11"/>
+                    <a:blip r:embed="rId12"/>
                     <a:stretch>
                       <a:fillRect/>
                     </a:stretch>
@@ -1741,12 +1752,10 @@
               <w:spacing w:before="120" w:after="120" w:line="240" w:lineRule="auto"/>
             </w:pPr>
             <w:proofErr w:type="spellStart"/>
-            <w:proofErr w:type="gramStart"/>
             <w:r>
               <w:t>com.promineotech</w:t>
             </w:r>
             <w:proofErr w:type="spellEnd"/>
-            <w:proofErr w:type="gramEnd"/>
           </w:p>
         </w:tc>
       </w:tr>
@@ -1985,7 +1994,6 @@
         <w:t>&lt;</w:t>
       </w:r>
       <w:proofErr w:type="spellStart"/>
-      <w:proofErr w:type="gramStart"/>
       <w:r>
         <w:rPr>
           <w:rFonts w:ascii="Courier New" w:hAnsi="Courier New"/>
@@ -1995,7 +2003,6 @@
         <w:t>java.version</w:t>
       </w:r>
       <w:proofErr w:type="spellEnd"/>
-      <w:proofErr w:type="gramEnd"/>
       <w:r>
         <w:rPr>
           <w:rFonts w:ascii="Courier New" w:hAnsi="Courier New"/>
@@ -2026,12 +2033,10 @@
         <w:t xml:space="preserve">. Inside the </w:t>
       </w:r>
       <w:proofErr w:type="spellStart"/>
-      <w:proofErr w:type="gramStart"/>
       <w:r>
         <w:t>java.version</w:t>
       </w:r>
       <w:proofErr w:type="spellEnd"/>
-      <w:proofErr w:type="gramEnd"/>
       <w:r>
         <w:t xml:space="preserve"> element, set the version to 11 or 17. It should look like this:</w:t>
       </w:r>
@@ -2061,7 +2066,7 @@
                     </pic:cNvPicPr>
                   </pic:nvPicPr>
                   <pic:blipFill>
-                    <a:blip r:embed="rId12"/>
+                    <a:blip r:embed="rId13"/>
                     <a:stretch>
                       <a:fillRect/>
                     </a:stretch>
@@ -2155,7 +2160,7 @@
       <w:r>
         <w:t xml:space="preserve">In a browser, navigate to </w:t>
       </w:r>
-      <w:hyperlink r:id="rId13" w:history="1">
+      <w:hyperlink r:id="rId14" w:history="1">
         <w:r>
           <w:rPr>
             <w:rStyle w:val="Hyperlink0"/>
@@ -2371,8 +2376,8 @@
           </mc:Choice>
           <mc:Fallback>
             <w:pict>
-              <v:group w14:anchorId="2C075089" id="officeArt object" o:spid="_x0000_s1026" alt="Speech Bubble: Rectangle with Corners Rounded 15" style="position:absolute;left:0;text-align:left;margin-left:292.85pt;margin-top:-28.5pt;width:193.9pt;height:76.1pt;z-index:251659264;mso-wrap-distance-left:0;mso-wrap-distance-right:0;mso-position-vertical-relative:line" coordsize="24626,9667" o:gfxdata="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">
-                <v:shape id="Shape" o:spid="_x0000_s1027" style="position:absolute;width:24626;height:9667;visibility:visible;mso-wrap-style:square;v-text-anchor:top" coordsize="21600,21600" o:gfxdata="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" path="m11157,2979c11157,1334,11680,,12326,r571,l20430,v646,,1170,1334,1170,2979l21600,14897v,1645,-524,2979,-1170,2979l12326,17876v-646,,-1169,-1334,-1169,-2979l11157,14897,,21600,11157,10428r,-7449xe" fillcolor="#4b7430" stroked="f" strokeweight="1pt">
+              <v:group w14:anchorId="2C075089" id="officeArt object" o:spid="_x0000_s1026" alt="Speech Bubble: Rectangle with Corners Rounded 15" style="position:absolute;left:0;text-align:left;margin-left:292.85pt;margin-top:-28.5pt;width:193.9pt;height:76.1pt;z-index:251659264;mso-wrap-distance-left:0;mso-wrap-distance-right:0;mso-position-vertical-relative:line" coordsize="24626,9667" o:gfxdata="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">
+                <v:shape id="Shape" o:spid="_x0000_s1027" style="position:absolute;width:24626;height:9667;visibility:visible;mso-wrap-style:square;v-text-anchor:top" coordsize="21600,21600" o:gfxdata="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" path="m11157,2979c11157,1334,11680,,12326,r571,l20430,v646,,1170,1334,1170,2979l21600,14897v,1645,-524,2979,-1170,2979l12326,17876v-646,,-1169,-1334,-1169,-2979l11157,14897,,21600,11157,10428r,-7449xe" fillcolor="#4b7430" stroked="f" strokeweight="1pt">
                   <v:fill color2="#a9d18e" rotate="t" angle="180" colors="0 #4b7430;31457f #74b349;1 #a9d18e" focus="100%" type="gradient">
                     <o:fill v:ext="view" type="gradientUnscaled"/>
                   </v:fill>
@@ -2383,7 +2388,7 @@
                   <v:stroke joinstyle="miter"/>
                   <v:path gradientshapeok="t" o:connecttype="rect"/>
                 </v:shapetype>
-                <v:shape id="Click in here" o:spid="_x0000_s1028" type="#_x0000_t202" style="position:absolute;left:13567;top:390;width:10211;height:7220;visibility:visible;mso-wrap-style:square;v-text-anchor:middle" o:gfxdata="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" filled="f" stroked="f" strokeweight="1pt">
+                <v:shape id="Click in here" o:spid="_x0000_s1028" type="#_x0000_t202" style="position:absolute;left:13567;top:390;width:10211;height:7220;visibility:visible;mso-wrap-style:square;v-text-anchor:middle" o:gfxdata="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" filled="f" stroked="f" strokeweight="1pt">
                   <v:stroke miterlimit="4"/>
                   <v:textbox inset="1.27mm,1.27mm,1.27mm,1.27mm">
                     <w:txbxContent>
@@ -2425,7 +2430,7 @@
                     </pic:cNvPicPr>
                   </pic:nvPicPr>
                   <pic:blipFill>
-                    <a:blip r:embed="rId14"/>
+                    <a:blip r:embed="rId15"/>
                     <a:stretch>
                       <a:fillRect/>
                     </a:stretch>
@@ -2488,7 +2493,7 @@
                     </pic:cNvPicPr>
                   </pic:nvPicPr>
                   <pic:blipFill>
-                    <a:blip r:embed="rId15"/>
+                    <a:blip r:embed="rId16"/>
                     <a:stretch>
                       <a:fillRect/>
                     </a:stretch>
@@ -2537,7 +2542,7 @@
       <w:r>
         <w:t xml:space="preserve">In a browser, navigate to the Maven compiler usage page: </w:t>
       </w:r>
-      <w:hyperlink r:id="rId16" w:history="1">
+      <w:hyperlink r:id="rId17" w:history="1">
         <w:r>
           <w:rPr>
             <w:rStyle w:val="Hyperlink0"/>
@@ -2621,7 +2626,7 @@
                     </pic:cNvPicPr>
                   </pic:nvPicPr>
                   <pic:blipFill>
-                    <a:blip r:embed="rId17"/>
+                    <a:blip r:embed="rId18"/>
                     <a:stretch>
                       <a:fillRect/>
                     </a:stretch>
@@ -2665,16 +2670,7 @@
         </w:numPr>
       </w:pPr>
       <w:r>
-        <w:t>S</w:t>
-      </w:r>
-      <w:r>
-        <w:t>how all of</w:t>
-      </w:r>
-      <w:r>
-        <w:t xml:space="preserve"> your</w:t>
-      </w:r>
-      <w:r>
-        <w:t xml:space="preserve"> pom.xml. </w:t>
+        <w:t xml:space="preserve">Show all of your pom.xml. </w:t>
       </w:r>
       <w:r>
         <w:rPr>
@@ -2696,7 +2692,7 @@
                     </pic:cNvPicPr>
                   </pic:nvPicPr>
                   <pic:blipFill>
-                    <a:blip r:embed="rId9"/>
+                    <a:blip r:embed="rId10"/>
                     <a:stretch>
                       <a:fillRect/>
                     </a:stretch>
@@ -2791,7 +2787,7 @@
                     </pic:cNvPicPr>
                   </pic:nvPicPr>
                   <pic:blipFill>
-                    <a:blip r:embed="rId9"/>
+                    <a:blip r:embed="rId10"/>
                     <a:stretch>
                       <a:fillRect/>
                     </a:stretch>
@@ -2852,12 +2848,10 @@
         </w:numPr>
       </w:pPr>
       <w:proofErr w:type="spellStart"/>
-      <w:proofErr w:type="gramStart"/>
       <w:r>
         <w:t>projects.entity</w:t>
       </w:r>
       <w:proofErr w:type="spellEnd"/>
-      <w:proofErr w:type="gramEnd"/>
     </w:p>
     <w:p>
       <w:pPr>
@@ -2868,12 +2862,10 @@
         </w:numPr>
       </w:pPr>
       <w:proofErr w:type="spellStart"/>
-      <w:proofErr w:type="gramStart"/>
       <w:r>
         <w:t>projects.exception</w:t>
       </w:r>
       <w:proofErr w:type="spellEnd"/>
-      <w:proofErr w:type="gramEnd"/>
     </w:p>
     <w:p>
       <w:pPr>
@@ -2884,12 +2876,10 @@
         </w:numPr>
       </w:pPr>
       <w:proofErr w:type="spellStart"/>
-      <w:proofErr w:type="gramStart"/>
       <w:r>
         <w:t>projects.service</w:t>
       </w:r>
       <w:proofErr w:type="spellEnd"/>
-      <w:proofErr w:type="gramEnd"/>
       <w:r>
         <w:t xml:space="preserve"> </w:t>
       </w:r>
@@ -2928,7 +2918,7 @@
                     </pic:cNvPicPr>
                   </pic:nvPicPr>
                   <pic:blipFill>
-                    <a:blip r:embed="rId18"/>
+                    <a:blip r:embed="rId19"/>
                     <a:stretch>
                       <a:fillRect/>
                     </a:stretch>
@@ -2968,15 +2958,7 @@
         <w:pStyle w:val="Body"/>
       </w:pPr>
       <w:r>
-        <w:t xml:space="preserve">In this section you will create an exception class that will be used in the mysql-java project. This is an unchecked exception that will be used throughout the application. We do this because </w:t>
-      </w:r>
-      <w:proofErr w:type="gramStart"/>
-      <w:r>
-        <w:t>all of</w:t>
-      </w:r>
-      <w:proofErr w:type="gramEnd"/>
-      <w:r>
-        <w:t xml:space="preserve"> the exceptions thrown by the Java Database Connectivity (JDBC) API classes are checked </w:t>
+        <w:t xml:space="preserve">In this section you will create an exception class that will be used in the mysql-java project. This is an unchecked exception that will be used throughout the application. We do this because all of the exceptions thrown by the Java Database Connectivity (JDBC) API classes are checked </w:t>
       </w:r>
       <w:proofErr w:type="spellStart"/>
       <w:r>
@@ -3013,7 +2995,6 @@
         <w:t xml:space="preserve"> in the </w:t>
       </w:r>
       <w:proofErr w:type="spellStart"/>
-      <w:proofErr w:type="gramStart"/>
       <w:r>
         <w:rPr>
           <w:rFonts w:ascii="Courier New" w:hAnsi="Courier New"/>
@@ -3023,7 +3004,6 @@
         <w:t>projects.exception</w:t>
       </w:r>
       <w:proofErr w:type="spellEnd"/>
-      <w:proofErr w:type="gramEnd"/>
       <w:r>
         <w:t xml:space="preserve"> package.</w:t>
       </w:r>
@@ -3040,7 +3020,6 @@
         <w:t xml:space="preserve">In the </w:t>
       </w:r>
       <w:proofErr w:type="spellStart"/>
-      <w:proofErr w:type="gramStart"/>
       <w:r>
         <w:rPr>
           <w:rFonts w:ascii="Courier New" w:hAnsi="Courier New"/>
@@ -3050,7 +3029,6 @@
         <w:t>projects.exception</w:t>
       </w:r>
       <w:proofErr w:type="spellEnd"/>
-      <w:proofErr w:type="gramEnd"/>
       <w:r>
         <w:t xml:space="preserve"> package, create a class named "</w:t>
       </w:r>
@@ -3097,17 +3075,12 @@
         <w:t xml:space="preserve">public </w:t>
       </w:r>
       <w:proofErr w:type="spellStart"/>
-      <w:proofErr w:type="gramStart"/>
       <w:r>
         <w:t>DbException</w:t>
       </w:r>
       <w:proofErr w:type="spellEnd"/>
       <w:r>
-        <w:t>(</w:t>
-      </w:r>
-      <w:proofErr w:type="gramEnd"/>
-      <w:r>
-        <w:t>String message) {}</w:t>
+        <w:t>(String message) {}</w:t>
       </w:r>
     </w:p>
     <w:p>
@@ -3118,17 +3091,12 @@
         <w:t xml:space="preserve">public </w:t>
       </w:r>
       <w:proofErr w:type="spellStart"/>
-      <w:proofErr w:type="gramStart"/>
       <w:r>
         <w:t>DbException</w:t>
       </w:r>
       <w:proofErr w:type="spellEnd"/>
       <w:r>
-        <w:t>(</w:t>
-      </w:r>
-      <w:proofErr w:type="gramEnd"/>
-      <w:r>
-        <w:t>Throwable cause) {}</w:t>
+        <w:t>(Throwable cause) {}</w:t>
       </w:r>
     </w:p>
     <w:p>
@@ -3139,17 +3107,12 @@
         <w:t xml:space="preserve">public </w:t>
       </w:r>
       <w:proofErr w:type="spellStart"/>
-      <w:proofErr w:type="gramStart"/>
       <w:r>
         <w:t>DbException</w:t>
       </w:r>
       <w:proofErr w:type="spellEnd"/>
       <w:r>
-        <w:t>(</w:t>
-      </w:r>
-      <w:proofErr w:type="gramEnd"/>
-      <w:r>
-        <w:t>String message, Throwable cause) {}</w:t>
+        <w:t>(String message, Throwable cause) {}</w:t>
       </w:r>
     </w:p>
     <w:p>
@@ -3193,44 +3156,14 @@
         <w:rPr>
           <w:lang w:val="pt-PT"/>
         </w:rPr>
-        <w:t xml:space="preserve"> </w:t>
-      </w:r>
-      <w:proofErr w:type="spellStart"/>
+        <w:t xml:space="preserve"> class</w:t>
+      </w:r>
       <w:r>
         <w:rPr>
           <w:lang w:val="pt-PT"/>
         </w:rPr>
-        <w:t>class</w:t>
-      </w:r>
-      <w:proofErr w:type="spellEnd"/>
-      <w:r>
-        <w:rPr>
-          <w:lang w:val="pt-PT"/>
-        </w:rPr>
-        <w:t xml:space="preserve"> in </w:t>
-      </w:r>
-      <w:proofErr w:type="spellStart"/>
-      <w:r>
-        <w:rPr>
-          <w:lang w:val="pt-PT"/>
-        </w:rPr>
-        <w:t>your</w:t>
-      </w:r>
-      <w:proofErr w:type="spellEnd"/>
-      <w:r>
-        <w:rPr>
-          <w:lang w:val="pt-PT"/>
-        </w:rPr>
-        <w:t xml:space="preserve"> </w:t>
-      </w:r>
-      <w:proofErr w:type="spellStart"/>
-      <w:r>
-        <w:rPr>
-          <w:lang w:val="pt-PT"/>
-        </w:rPr>
-        <w:t>video</w:t>
-      </w:r>
-      <w:proofErr w:type="spellEnd"/>
+        <w:t xml:space="preserve"> in your video</w:t>
+      </w:r>
       <w:r>
         <w:rPr>
           <w:lang w:val="pt-PT"/>
@@ -3257,7 +3190,7 @@
                     </pic:cNvPicPr>
                   </pic:nvPicPr>
                   <pic:blipFill>
-                    <a:blip r:embed="rId9"/>
+                    <a:blip r:embed="rId10"/>
                     <a:stretch>
                       <a:fillRect/>
                     </a:stretch>
@@ -3374,21 +3307,7 @@
         <w:rPr>
           <w:lang w:val="pt-PT"/>
         </w:rPr>
-        <w:t xml:space="preserve"> </w:t>
-      </w:r>
-      <w:proofErr w:type="spellStart"/>
-      <w:r>
-        <w:rPr>
-          <w:lang w:val="pt-PT"/>
-        </w:rPr>
-        <w:t>class</w:t>
-      </w:r>
-      <w:proofErr w:type="spellEnd"/>
-      <w:r>
-        <w:rPr>
-          <w:lang w:val="pt-PT"/>
-        </w:rPr>
-        <w:t>.</w:t>
+        <w:t xml:space="preserve"> class.</w:t>
       </w:r>
     </w:p>
     <w:p>
@@ -3509,7 +3428,7 @@
                     </pic:cNvPicPr>
                   </pic:nvPicPr>
                   <pic:blipFill>
-                    <a:blip r:embed="rId19"/>
+                    <a:blip r:embed="rId20"/>
                     <a:stretch>
                       <a:fillRect/>
                     </a:stretch>
@@ -3560,7 +3479,6 @@
         <w:t xml:space="preserve"> class, create a method named </w:t>
       </w:r>
       <w:proofErr w:type="spellStart"/>
-      <w:proofErr w:type="gramStart"/>
       <w:r>
         <w:rPr>
           <w:rFonts w:ascii="Courier New" w:hAnsi="Courier New"/>
@@ -3576,19 +3494,21 @@
           <w:sz w:val="20"/>
           <w:szCs w:val="20"/>
         </w:rPr>
-        <w:t>(</w:t>
-      </w:r>
-      <w:proofErr w:type="gramEnd"/>
+        <w:t>()</w:t>
+      </w:r>
+      <w:r>
+        <w:t xml:space="preserve">. It should be </w:t>
+      </w:r>
       <w:r>
         <w:rPr>
           <w:rFonts w:ascii="Courier New" w:hAnsi="Courier New"/>
           <w:sz w:val="20"/>
           <w:szCs w:val="20"/>
         </w:rPr>
-        <w:t>)</w:t>
-      </w:r>
-      <w:r>
-        <w:t xml:space="preserve">. It should be </w:t>
+        <w:t>public</w:t>
+      </w:r>
+      <w:r>
+        <w:t xml:space="preserve"> and </w:t>
       </w:r>
       <w:r>
         <w:rPr>
@@ -3596,64 +3516,41 @@
           <w:sz w:val="20"/>
           <w:szCs w:val="20"/>
         </w:rPr>
-        <w:t>public</w:t>
-      </w:r>
-      <w:r>
-        <w:t xml:space="preserve"> and </w:t>
-      </w:r>
+        <w:t>static</w:t>
+      </w:r>
+      <w:r>
+        <w:t xml:space="preserve"> and should return a </w:t>
+      </w:r>
+      <w:proofErr w:type="spellStart"/>
       <w:r>
         <w:rPr>
           <w:rFonts w:ascii="Courier New" w:hAnsi="Courier New"/>
           <w:sz w:val="20"/>
           <w:szCs w:val="20"/>
         </w:rPr>
-        <w:t>static</w:t>
-      </w:r>
-      <w:r>
-        <w:t xml:space="preserve"> and should return a </w:t>
+        <w:t>java.sql.Connection</w:t>
+      </w:r>
+      <w:proofErr w:type="spellEnd"/>
+      <w:r>
+        <w:t xml:space="preserve"> object. In the </w:t>
       </w:r>
       <w:proofErr w:type="spellStart"/>
-      <w:proofErr w:type="gramStart"/>
       <w:r>
         <w:rPr>
           <w:rFonts w:ascii="Courier New" w:hAnsi="Courier New"/>
           <w:sz w:val="20"/>
           <w:szCs w:val="20"/>
         </w:rPr>
-        <w:t>java.sql.Connection</w:t>
+        <w:t>getConnection</w:t>
       </w:r>
       <w:proofErr w:type="spellEnd"/>
-      <w:proofErr w:type="gramEnd"/>
-      <w:r>
-        <w:t xml:space="preserve"> object. In the </w:t>
-      </w:r>
-      <w:proofErr w:type="spellStart"/>
-      <w:proofErr w:type="gramStart"/>
       <w:r>
         <w:rPr>
           <w:rFonts w:ascii="Courier New" w:hAnsi="Courier New"/>
           <w:sz w:val="20"/>
           <w:szCs w:val="20"/>
         </w:rPr>
-        <w:t>getConnection</w:t>
-      </w:r>
-      <w:proofErr w:type="spellEnd"/>
-      <w:r>
-        <w:rPr>
-          <w:rFonts w:ascii="Courier New" w:hAnsi="Courier New"/>
-          <w:sz w:val="20"/>
-          <w:szCs w:val="20"/>
-        </w:rPr>
-        <w:t>(</w:t>
-      </w:r>
-      <w:proofErr w:type="gramEnd"/>
-      <w:r>
-        <w:rPr>
-          <w:rFonts w:ascii="Courier New" w:hAnsi="Courier New"/>
-          <w:sz w:val="20"/>
-          <w:szCs w:val="20"/>
-        </w:rPr>
-        <w:t>)</w:t>
+        <w:t>()</w:t>
       </w:r>
       <w:r>
         <w:t xml:space="preserve"> method:</w:t>
@@ -3843,10 +3740,7 @@
         </w:numPr>
       </w:pPr>
       <w:r>
-        <w:t xml:space="preserve">Show this </w:t>
-      </w:r>
-      <w:r>
-        <w:t xml:space="preserve">entire class. </w:t>
+        <w:t xml:space="preserve">Show this entire class. </w:t>
       </w:r>
       <w:r>
         <w:rPr>
@@ -3868,7 +3762,7 @@
                     </pic:cNvPicPr>
                   </pic:nvPicPr>
                   <pic:blipFill>
-                    <a:blip r:embed="rId9"/>
+                    <a:blip r:embed="rId10"/>
                     <a:stretch>
                       <a:fillRect/>
                     </a:stretch>
@@ -3909,7 +3803,6 @@
       <w:r>
         <w:t xml:space="preserve">Every Java application must have an entry point. This is a class with a </w:t>
       </w:r>
-      <w:proofErr w:type="gramStart"/>
       <w:r>
         <w:rPr>
           <w:rFonts w:ascii="Courier New" w:hAnsi="Courier New"/>
@@ -3917,9 +3810,11 @@
           <w:szCs w:val="20"/>
           <w:lang w:val="fr-FR"/>
         </w:rPr>
-        <w:t>main(</w:t>
-      </w:r>
-      <w:proofErr w:type="gramEnd"/>
+        <w:t>main()</w:t>
+      </w:r>
+      <w:r>
+        <w:t xml:space="preserve"> method. In this section, you will create a class with a </w:t>
+      </w:r>
       <w:r>
         <w:rPr>
           <w:rFonts w:ascii="Courier New" w:hAnsi="Courier New"/>
@@ -3927,12 +3822,11 @@
           <w:szCs w:val="20"/>
           <w:lang w:val="fr-FR"/>
         </w:rPr>
-        <w:t>)</w:t>
-      </w:r>
-      <w:r>
-        <w:t xml:space="preserve"> method. In this section, you will create a class with a </w:t>
-      </w:r>
-      <w:proofErr w:type="gramStart"/>
+        <w:t>main()</w:t>
+      </w:r>
+      <w:r>
+        <w:t xml:space="preserve"> method. From the </w:t>
+      </w:r>
       <w:r>
         <w:rPr>
           <w:rFonts w:ascii="Courier New" w:hAnsi="Courier New"/>
@@ -3940,40 +3834,7 @@
           <w:szCs w:val="20"/>
           <w:lang w:val="fr-FR"/>
         </w:rPr>
-        <w:t>main(</w:t>
-      </w:r>
-      <w:proofErr w:type="gramEnd"/>
-      <w:r>
-        <w:rPr>
-          <w:rFonts w:ascii="Courier New" w:hAnsi="Courier New"/>
-          <w:sz w:val="20"/>
-          <w:szCs w:val="20"/>
-          <w:lang w:val="fr-FR"/>
-        </w:rPr>
-        <w:t>)</w:t>
-      </w:r>
-      <w:r>
-        <w:t xml:space="preserve"> method. From the </w:t>
-      </w:r>
-      <w:proofErr w:type="gramStart"/>
-      <w:r>
-        <w:rPr>
-          <w:rFonts w:ascii="Courier New" w:hAnsi="Courier New"/>
-          <w:sz w:val="20"/>
-          <w:szCs w:val="20"/>
-          <w:lang w:val="fr-FR"/>
-        </w:rPr>
-        <w:t>main(</w:t>
-      </w:r>
-      <w:proofErr w:type="gramEnd"/>
-      <w:r>
-        <w:rPr>
-          <w:rFonts w:ascii="Courier New" w:hAnsi="Courier New"/>
-          <w:sz w:val="20"/>
-          <w:szCs w:val="20"/>
-          <w:lang w:val="fr-FR"/>
-        </w:rPr>
-        <w:t>)</w:t>
+        <w:t>main()</w:t>
       </w:r>
       <w:r>
         <w:t xml:space="preserve"> method you will temporarily call </w:t>
@@ -4043,23 +3904,13 @@
       <w:r>
         <w:t xml:space="preserve">. The class must have a </w:t>
       </w:r>
-      <w:proofErr w:type="gramStart"/>
       <w:r>
         <w:rPr>
           <w:rFonts w:ascii="Courier New" w:hAnsi="Courier New"/>
           <w:sz w:val="20"/>
           <w:szCs w:val="20"/>
         </w:rPr>
-        <w:t>main(</w:t>
-      </w:r>
-      <w:proofErr w:type="gramEnd"/>
-      <w:r>
-        <w:rPr>
-          <w:rFonts w:ascii="Courier New" w:hAnsi="Courier New"/>
-          <w:sz w:val="20"/>
-          <w:szCs w:val="20"/>
-        </w:rPr>
-        <w:t>)</w:t>
+        <w:t>main()</w:t>
       </w:r>
       <w:r>
         <w:t xml:space="preserve"> method.</w:t>
@@ -4076,23 +3927,13 @@
       <w:r>
         <w:t xml:space="preserve">In the </w:t>
       </w:r>
-      <w:proofErr w:type="gramStart"/>
       <w:r>
         <w:rPr>
           <w:rFonts w:ascii="Courier New" w:hAnsi="Courier New"/>
           <w:sz w:val="20"/>
           <w:szCs w:val="20"/>
         </w:rPr>
-        <w:t>main(</w:t>
-      </w:r>
-      <w:proofErr w:type="gramEnd"/>
-      <w:r>
-        <w:rPr>
-          <w:rFonts w:ascii="Courier New" w:hAnsi="Courier New"/>
-          <w:sz w:val="20"/>
-          <w:szCs w:val="20"/>
-        </w:rPr>
-        <w:t>)</w:t>
+        <w:t>main()</w:t>
       </w:r>
       <w:r>
         <w:t xml:space="preserve"> method, call the </w:t>
@@ -4152,7 +3993,7 @@
                     </pic:cNvPicPr>
                   </pic:nvPicPr>
                   <pic:blipFill>
-                    <a:blip r:embed="rId9"/>
+                    <a:blip r:embed="rId10"/>
                     <a:stretch>
                       <a:fillRect/>
                     </a:stretch>
@@ -4194,15 +4035,7 @@
         <w:pStyle w:val="Body"/>
       </w:pPr>
       <w:r>
-        <w:t xml:space="preserve">Typically, when you push a project to GitHub, you only want to push source code, not built class files or extra configuration files maintained by a tool such as Eclipse. In a Maven project, all built classes are put in subdirectories </w:t>
-      </w:r>
-      <w:proofErr w:type="gramStart"/>
-      <w:r>
-        <w:t>off of</w:t>
-      </w:r>
-      <w:proofErr w:type="gramEnd"/>
-      <w:r>
-        <w:t xml:space="preserve"> the </w:t>
+        <w:t xml:space="preserve">Typically, when you push a project to GitHub, you only want to push source code, not built class files or extra configuration files maintained by a tool such as Eclipse. In a Maven project, all built classes are put in subdirectories off of the </w:t>
       </w:r>
       <w:r>
         <w:rPr>
@@ -4251,11 +4084,7 @@
         <w:pStyle w:val="Body"/>
       </w:pPr>
       <w:r>
-        <w:t xml:space="preserve">To exclude files or directories from being pushed to GitHub, put the directory and file names into a file </w:t>
-      </w:r>
-      <w:proofErr w:type="gramStart"/>
-      <w:r>
-        <w:t xml:space="preserve">named </w:t>
+        <w:t xml:space="preserve">To exclude files or directories from being pushed to GitHub, put the directory and file names into a file named </w:t>
       </w:r>
       <w:r>
         <w:rPr>
@@ -4264,9 +4093,11 @@
           <w:szCs w:val="20"/>
           <w:lang w:val="it-IT"/>
         </w:rPr>
-        <w:t>.</w:t>
-      </w:r>
-      <w:proofErr w:type="spellStart"/>
+        <w:t>.gitignore</w:t>
+      </w:r>
+      <w:r>
+        <w:t xml:space="preserve">. This file must be in the project root directory. Simply put the paths of the files or directories on separate lines in </w:t>
+      </w:r>
       <w:r>
         <w:rPr>
           <w:rFonts w:ascii="Courier New" w:hAnsi="Courier New"/>
@@ -4274,16 +4105,18 @@
           <w:szCs w:val="20"/>
           <w:lang w:val="it-IT"/>
         </w:rPr>
-        <w:t>gitignore</w:t>
-      </w:r>
-      <w:proofErr w:type="spellEnd"/>
-      <w:proofErr w:type="gramEnd"/>
-      <w:r>
-        <w:t xml:space="preserve">. This file must be in the project root directory. Simply put the paths of the files or directories on separate lines </w:t>
-      </w:r>
-      <w:proofErr w:type="gramStart"/>
-      <w:r>
-        <w:t xml:space="preserve">in </w:t>
+        <w:t>.gitignore</w:t>
+      </w:r>
+      <w:r>
+        <w:t xml:space="preserve"> to tell git to ignore these files or directories. </w:t>
+      </w:r>
+    </w:p>
+    <w:p>
+      <w:pPr>
+        <w:pStyle w:val="Body"/>
+      </w:pPr>
+      <w:r>
+        <w:t xml:space="preserve">To ignore files, put the file name relative to the project root. Separate directory names with slashes ("/"). To ignore directories, put the directory name on a separate line in </w:t>
       </w:r>
       <w:r>
         <w:rPr>
@@ -4292,56 +4125,8 @@
           <w:szCs w:val="20"/>
           <w:lang w:val="it-IT"/>
         </w:rPr>
-        <w:t>.</w:t>
-      </w:r>
-      <w:proofErr w:type="spellStart"/>
-      <w:r>
-        <w:rPr>
-          <w:rFonts w:ascii="Courier New" w:hAnsi="Courier New"/>
-          <w:sz w:val="20"/>
-          <w:szCs w:val="20"/>
-          <w:lang w:val="it-IT"/>
-        </w:rPr>
-        <w:t>gitignore</w:t>
-      </w:r>
-      <w:proofErr w:type="spellEnd"/>
-      <w:proofErr w:type="gramEnd"/>
-      <w:r>
-        <w:t xml:space="preserve"> to tell git to ignore these files or directories. </w:t>
-      </w:r>
-    </w:p>
-    <w:p>
-      <w:pPr>
-        <w:pStyle w:val="Body"/>
-      </w:pPr>
-      <w:r>
-        <w:t xml:space="preserve">To ignore files, put the file name relative to the project root. Separate directory names with slashes ("/"). To ignore directories, put the directory name on a separate line </w:t>
-      </w:r>
-      <w:proofErr w:type="gramStart"/>
-      <w:r>
-        <w:t xml:space="preserve">in </w:t>
-      </w:r>
-      <w:r>
-        <w:rPr>
-          <w:rFonts w:ascii="Courier New" w:hAnsi="Courier New"/>
-          <w:sz w:val="20"/>
-          <w:szCs w:val="20"/>
-          <w:lang w:val="it-IT"/>
-        </w:rPr>
-        <w:t>.</w:t>
-      </w:r>
-      <w:proofErr w:type="spellStart"/>
-      <w:r>
-        <w:rPr>
-          <w:rFonts w:ascii="Courier New" w:hAnsi="Courier New"/>
-          <w:sz w:val="20"/>
-          <w:szCs w:val="20"/>
-          <w:lang w:val="it-IT"/>
-        </w:rPr>
-        <w:t>gitignore</w:t>
-      </w:r>
-      <w:proofErr w:type="spellEnd"/>
-      <w:proofErr w:type="gramEnd"/>
+        <w:t>.gitignore</w:t>
+      </w:r>
       <w:r>
         <w:t xml:space="preserve"> and add a slash ("/") on the end.</w:t>
       </w:r>
@@ -4364,11 +4149,7 @@
       </w:pPr>
       <w:r>
         <w:lastRenderedPageBreak/>
-        <w:t xml:space="preserve">In the root of the Eclipse project, create a file named </w:t>
-      </w:r>
-      <w:proofErr w:type="gramStart"/>
-      <w:r>
-        <w:t>"</w:t>
+        <w:t>In the root of the Eclipse project, create a file named "</w:t>
       </w:r>
       <w:r>
         <w:rPr>
@@ -4388,7 +4169,6 @@
         <w:t>gitignore</w:t>
       </w:r>
       <w:proofErr w:type="spellEnd"/>
-      <w:proofErr w:type="gramEnd"/>
       <w:r>
         <w:t>". It should contain the following lines:</w:t>
       </w:r>
@@ -4452,7 +4232,7 @@
                     </pic:cNvPicPr>
                   </pic:nvPicPr>
                   <pic:blipFill>
-                    <a:blip r:embed="rId20"/>
+                    <a:blip r:embed="rId21"/>
                     <a:stretch>
                       <a:fillRect/>
                     </a:stretch>
@@ -4511,7 +4291,7 @@
                     </pic:cNvPicPr>
                   </pic:nvPicPr>
                   <pic:blipFill>
-                    <a:blip r:embed="rId21"/>
+                    <a:blip r:embed="rId22"/>
                     <a:stretch>
                       <a:fillRect/>
                     </a:stretch>
@@ -4569,7 +4349,7 @@
                     </pic:cNvPicPr>
                   </pic:nvPicPr>
                   <pic:blipFill>
-                    <a:blip r:embed="rId22"/>
+                    <a:blip r:embed="rId23"/>
                     <a:stretch>
                       <a:fillRect/>
                     </a:stretch>
@@ -4599,22 +4379,12 @@
       <w:pPr>
         <w:pStyle w:val="Heading2"/>
       </w:pPr>
-      <w:proofErr w:type="gramStart"/>
       <w:r>
         <w:rPr>
           <w:lang w:val="it-IT"/>
         </w:rPr>
-        <w:t>.</w:t>
-      </w:r>
-      <w:proofErr w:type="spellStart"/>
-      <w:r>
-        <w:rPr>
-          <w:lang w:val="it-IT"/>
-        </w:rPr>
-        <w:t>gitignore</w:t>
-      </w:r>
-      <w:proofErr w:type="spellEnd"/>
-      <w:proofErr w:type="gramEnd"/>
+        <w:t>.gitignore</w:t>
+      </w:r>
     </w:p>
     <w:p>
       <w:pPr>
@@ -4640,7 +4410,7 @@
                     </pic:cNvPicPr>
                   </pic:nvPicPr>
                   <pic:blipFill>
-                    <a:blip r:embed="rId23"/>
+                    <a:blip r:embed="rId24"/>
                     <a:stretch>
                       <a:fillRect/>
                     </a:stretch>
@@ -4702,7 +4472,7 @@
                     </pic:cNvPicPr>
                   </pic:nvPicPr>
                   <pic:blipFill>
-                    <a:blip r:embed="rId24"/>
+                    <a:blip r:embed="rId25"/>
                     <a:stretch>
                       <a:fillRect/>
                     </a:stretch>
@@ -4729,8 +4499,8 @@
       </w:r>
     </w:p>
     <w:sectPr>
-      <w:headerReference w:type="default" r:id="rId25"/>
-      <w:footerReference w:type="default" r:id="rId26"/>
+      <w:headerReference w:type="default" r:id="rId26"/>
+      <w:footerReference w:type="default" r:id="rId27"/>
       <w:pgSz w:w="12240" w:h="15840"/>
       <w:pgMar w:top="1440" w:right="1440" w:bottom="1440" w:left="1440" w:header="720" w:footer="720" w:gutter="0"/>
       <w:cols w:space="720"/>
@@ -8331,7 +8101,7 @@
   <w:num w:numId="11" w16cid:durableId="1354266161">
     <w:abstractNumId w:val="12"/>
     <w:lvlOverride w:ilvl="0">
-      <w:lvl w:ilvl="0" w:tplc="666827F0">
+      <w:lvl w:ilvl="0" w:tplc="AC0CEF84">
         <w:start w:val="1"/>
         <w:numFmt w:val="decimal"/>
         <w:lvlText w:val="%1."/>
@@ -8361,7 +8131,7 @@
       </w:lvl>
     </w:lvlOverride>
     <w:lvlOverride w:ilvl="1">
-      <w:lvl w:ilvl="1" w:tplc="6A2C8CCA">
+      <w:lvl w:ilvl="1" w:tplc="2A0C7CAA">
         <w:start w:val="1"/>
         <w:numFmt w:val="lowerLetter"/>
         <w:lvlText w:val="%2."/>
@@ -8391,7 +8161,7 @@
       </w:lvl>
     </w:lvlOverride>
     <w:lvlOverride w:ilvl="2">
-      <w:lvl w:ilvl="2" w:tplc="A97CA5DE">
+      <w:lvl w:ilvl="2" w:tplc="14F66E56">
         <w:start w:val="1"/>
         <w:numFmt w:val="lowerRoman"/>
         <w:lvlText w:val="%3."/>
@@ -8421,7 +8191,7 @@
       </w:lvl>
     </w:lvlOverride>
     <w:lvlOverride w:ilvl="3">
-      <w:lvl w:ilvl="3" w:tplc="CEECE362">
+      <w:lvl w:ilvl="3" w:tplc="6EFE73D4">
         <w:start w:val="1"/>
         <w:numFmt w:val="decimal"/>
         <w:lvlText w:val="%4."/>
@@ -8451,7 +8221,7 @@
       </w:lvl>
     </w:lvlOverride>
     <w:lvlOverride w:ilvl="4">
-      <w:lvl w:ilvl="4" w:tplc="BA3663FC">
+      <w:lvl w:ilvl="4" w:tplc="059A6638">
         <w:start w:val="1"/>
         <w:numFmt w:val="lowerLetter"/>
         <w:lvlText w:val="%5."/>
@@ -8481,7 +8251,7 @@
       </w:lvl>
     </w:lvlOverride>
     <w:lvlOverride w:ilvl="5">
-      <w:lvl w:ilvl="5" w:tplc="4314BED4">
+      <w:lvl w:ilvl="5" w:tplc="13CA82CA">
         <w:start w:val="1"/>
         <w:numFmt w:val="lowerRoman"/>
         <w:lvlText w:val="%6."/>
@@ -8511,7 +8281,7 @@
       </w:lvl>
     </w:lvlOverride>
     <w:lvlOverride w:ilvl="6">
-      <w:lvl w:ilvl="6" w:tplc="57805CE0">
+      <w:lvl w:ilvl="6" w:tplc="0FA6C08E">
         <w:start w:val="1"/>
         <w:numFmt w:val="decimal"/>
         <w:lvlText w:val="%7."/>
@@ -8541,7 +8311,7 @@
       </w:lvl>
     </w:lvlOverride>
     <w:lvlOverride w:ilvl="7">
-      <w:lvl w:ilvl="7" w:tplc="5E647DF8">
+      <w:lvl w:ilvl="7" w:tplc="8384EAAA">
         <w:start w:val="1"/>
         <w:numFmt w:val="lowerLetter"/>
         <w:lvlText w:val="%8."/>
@@ -8571,7 +8341,7 @@
       </w:lvl>
     </w:lvlOverride>
     <w:lvlOverride w:ilvl="8">
-      <w:lvl w:ilvl="8" w:tplc="15FE1F34">
+      <w:lvl w:ilvl="8" w:tplc="3768027C">
         <w:start w:val="1"/>
         <w:numFmt w:val="lowerRoman"/>
         <w:lvlText w:val="%9."/>

</xml_diff>